<commit_message>
Added GAE-template and project planning docs
Deleted the former GAE-template (was actually the moviequote project).
now it is the real GAE template.
</commit_message>
<xml_diff>
--- a/ProjectPlanningDoc-FengWang.docx
+++ b/ProjectPlanningDoc-FengWang.docx
@@ -110,7 +110,18 @@
     <w:p>
       <w:pPr>
         <w:contextualSpacing w:val="0"/>
-      </w:pPr>
+        <w:jc w:val="center"/>
+      </w:pPr>
+      <w:r>
+        <w:rPr>
+          <w:rFonts w:ascii="Amatic SC" w:cs="Amatic SC" w:eastAsia="Amatic SC" w:hAnsi="Amatic SC"/>
+          <w:b w:val="1"/>
+          <w:sz w:val="36"/>
+          <w:szCs w:val="36"/>
+          <w:rtl w:val="0"/>
+        </w:rPr>
+        <w:t xml:space="preserve">Project  Planning</w:t>
+      </w:r>
       <w:r>
         <w:rPr>
           <w:rtl w:val="0"/>
@@ -534,31 +545,68 @@
     </w:p>
     <w:p>
       <w:pPr>
-        <w:contextualSpacing w:val="0"/>
-        <w:jc w:val="left"/>
-      </w:pPr>
-      <w:r>
-        <w:rPr>
-          <w:rtl w:val="0"/>
-        </w:rPr>
-      </w:r>
-    </w:p>
-    <w:p>
-      <w:pPr>
-        <w:contextualSpacing w:val="0"/>
-        <w:jc w:val="left"/>
-      </w:pPr>
-      <w:r>
-        <w:rPr>
-          <w:rtl w:val="0"/>
-        </w:rPr>
-      </w:r>
-    </w:p>
-    <w:p>
-      <w:pPr>
-        <w:contextualSpacing w:val="0"/>
-        <w:jc w:val="left"/>
-      </w:pPr>
+        <w:numPr>
+          <w:ilvl w:val="0"/>
+          <w:numId w:val="1"/>
+        </w:numPr>
+        <w:ind w:left="720" w:hanging="360"/>
+        <w:contextualSpacing w:val="1"/>
+        <w:jc w:val="left"/>
+        <w:rPr>
+          <w:rFonts w:ascii="Times New Roman" w:cs="Times New Roman" w:eastAsia="Times New Roman" w:hAnsi="Times New Roman"/>
+          <w:sz w:val="24"/>
+          <w:szCs w:val="24"/>
+          <w:u w:val="none"/>
+        </w:rPr>
+      </w:pPr>
+      <w:hyperlink w:anchor="l1kbrbc25hub">
+        <w:r>
+          <w:rPr>
+            <w:rFonts w:ascii="Times New Roman" w:cs="Times New Roman" w:eastAsia="Times New Roman" w:hAnsi="Times New Roman"/>
+            <w:color w:val="1155cc"/>
+            <w:sz w:val="24"/>
+            <w:szCs w:val="24"/>
+            <w:u w:val="single"/>
+            <w:rtl w:val="0"/>
+          </w:rPr>
+          <w:t xml:space="preserve">Datastore Model Object Schema</w:t>
+        </w:r>
+      </w:hyperlink>
+      <w:r>
+        <w:rPr>
+          <w:rtl w:val="0"/>
+        </w:rPr>
+      </w:r>
+    </w:p>
+    <w:p>
+      <w:pPr>
+        <w:numPr>
+          <w:ilvl w:val="0"/>
+          <w:numId w:val="1"/>
+        </w:numPr>
+        <w:ind w:left="720" w:hanging="360"/>
+        <w:contextualSpacing w:val="1"/>
+        <w:jc w:val="left"/>
+        <w:rPr>
+          <w:rFonts w:ascii="Times New Roman" w:cs="Times New Roman" w:eastAsia="Times New Roman" w:hAnsi="Times New Roman"/>
+          <w:sz w:val="24"/>
+          <w:szCs w:val="24"/>
+          <w:u w:val="none"/>
+        </w:rPr>
+      </w:pPr>
+      <w:hyperlink w:anchor="5ha8fdhllxnr">
+        <w:r>
+          <w:rPr>
+            <w:rFonts w:ascii="Times New Roman" w:cs="Times New Roman" w:eastAsia="Times New Roman" w:hAnsi="Times New Roman"/>
+            <w:color w:val="1155cc"/>
+            <w:sz w:val="24"/>
+            <w:szCs w:val="24"/>
+            <w:u w:val="single"/>
+            <w:rtl w:val="0"/>
+          </w:rPr>
+          <w:t xml:space="preserve">User Stories</w:t>
+        </w:r>
+      </w:hyperlink>
       <w:r>
         <w:rPr>
           <w:rtl w:val="0"/>
@@ -1259,7 +1307,7 @@
           <w:szCs w:val="24"/>
           <w:rtl w:val="0"/>
         </w:rPr>
-        <w:t xml:space="preserve">Google Login</w:t>
+        <w:t xml:space="preserve">Add Applications &amp; Offers</w:t>
       </w:r>
     </w:p>
     <w:p>
@@ -1274,7 +1322,6 @@
           <w:rFonts w:ascii="Times New Roman" w:cs="Times New Roman" w:eastAsia="Times New Roman" w:hAnsi="Times New Roman"/>
           <w:sz w:val="24"/>
           <w:szCs w:val="24"/>
-          <w:u w:val="none"/>
         </w:rPr>
       </w:pPr>
       <w:r>
@@ -1284,7 +1331,7 @@
           <w:szCs w:val="24"/>
           <w:rtl w:val="0"/>
         </w:rPr>
-        <w:t xml:space="preserve">Add Applications &amp; Offers</w:t>
+        <w:t xml:space="preserve">Edit Applications &amp; Offers</w:t>
       </w:r>
     </w:p>
     <w:p>
@@ -1299,6 +1346,7 @@
           <w:rFonts w:ascii="Times New Roman" w:cs="Times New Roman" w:eastAsia="Times New Roman" w:hAnsi="Times New Roman"/>
           <w:sz w:val="24"/>
           <w:szCs w:val="24"/>
+          <w:u w:val="none"/>
         </w:rPr>
       </w:pPr>
       <w:r>
@@ -1308,7 +1356,7 @@
           <w:szCs w:val="24"/>
           <w:rtl w:val="0"/>
         </w:rPr>
-        <w:t xml:space="preserve">Edit Applications &amp; Offers</w:t>
+        <w:t xml:space="preserve">Cancel Applications &amp; Offers</w:t>
       </w:r>
     </w:p>
     <w:p>
@@ -1333,7 +1381,7 @@
           <w:szCs w:val="24"/>
           <w:rtl w:val="0"/>
         </w:rPr>
-        <w:t xml:space="preserve">Cancel Applications &amp; Offers</w:t>
+        <w:t xml:space="preserve">Demonstrate Available Requests &amp; Offers</w:t>
       </w:r>
     </w:p>
     <w:p>
@@ -1358,7 +1406,7 @@
           <w:szCs w:val="24"/>
           <w:rtl w:val="0"/>
         </w:rPr>
-        <w:t xml:space="preserve">Demonstrate Available Requests &amp; Offers</w:t>
+        <w:t xml:space="preserve">Demonstrate Trip History</w:t>
       </w:r>
     </w:p>
     <w:p>
@@ -1373,7 +1421,6 @@
           <w:rFonts w:ascii="Times New Roman" w:cs="Times New Roman" w:eastAsia="Times New Roman" w:hAnsi="Times New Roman"/>
           <w:sz w:val="24"/>
           <w:szCs w:val="24"/>
-          <w:u w:val="none"/>
         </w:rPr>
       </w:pPr>
       <w:r>
@@ -1383,30 +1430,6 @@
           <w:szCs w:val="24"/>
           <w:rtl w:val="0"/>
         </w:rPr>
-        <w:t xml:space="preserve">Demonstrate Trip History</w:t>
-      </w:r>
-    </w:p>
-    <w:p>
-      <w:pPr>
-        <w:numPr>
-          <w:ilvl w:val="0"/>
-          <w:numId w:val="2"/>
-        </w:numPr>
-        <w:ind w:left="720" w:hanging="360"/>
-        <w:contextualSpacing w:val="1"/>
-        <w:rPr>
-          <w:rFonts w:ascii="Times New Roman" w:cs="Times New Roman" w:eastAsia="Times New Roman" w:hAnsi="Times New Roman"/>
-          <w:sz w:val="24"/>
-          <w:szCs w:val="24"/>
-        </w:rPr>
-      </w:pPr>
-      <w:r>
-        <w:rPr>
-          <w:rFonts w:ascii="Times New Roman" w:cs="Times New Roman" w:eastAsia="Times New Roman" w:hAnsi="Times New Roman"/>
-          <w:sz w:val="24"/>
-          <w:szCs w:val="24"/>
-          <w:rtl w:val="0"/>
-        </w:rPr>
         <w:t xml:space="preserve">Contact Drivers/Passengers</w:t>
       </w:r>
     </w:p>
@@ -1723,7 +1746,6 @@
     <w:p>
       <w:pPr>
         <w:contextualSpacing w:val="0"/>
-        <w:rPr/>
       </w:pPr>
       <w:bookmarkStart w:colFirst="0" w:colLast="0" w:name="kix.fv6nsv3keeg7" w:id="5"/>
       <w:bookmarkEnd w:id="5"/>
@@ -1748,99 +1770,466 @@
         <w:contextualSpacing w:val="0"/>
       </w:pPr>
       <w:r>
-        <w:drawing>
-          <wp:inline distB="114300" distT="114300" distL="114300" distR="114300">
-            <wp:extent cx="2935183" cy="5224463"/>
-            <wp:effectExtent b="0" l="0" r="0" t="0"/>
-            <wp:docPr descr="Homepage.PNG" id="1" name="image01.png"/>
-            <a:graphic>
-              <a:graphicData uri="http://schemas.openxmlformats.org/drawingml/2006/picture">
-                <pic:pic>
-                  <pic:nvPicPr>
-                    <pic:cNvPr descr="Homepage.PNG" id="0" name="image01.png"/>
-                    <pic:cNvPicPr preferRelativeResize="0"/>
-                  </pic:nvPicPr>
-                  <pic:blipFill>
-                    <a:blip r:embed="rId5"/>
-                    <a:srcRect b="0" l="0" r="0" t="0"/>
-                    <a:stretch>
-                      <a:fillRect/>
-                    </a:stretch>
-                  </pic:blipFill>
-                  <pic:spPr>
-                    <a:xfrm>
-                      <a:off x="0" y="0"/>
-                      <a:ext cx="2935183" cy="5224463"/>
-                    </a:xfrm>
-                    <a:prstGeom prst="rect"/>
-                    <a:ln/>
-                  </pic:spPr>
-                </pic:pic>
-              </a:graphicData>
-            </a:graphic>
-          </wp:inline>
-        </w:drawing>
-      </w:r>
-      <w:r>
-        <w:rPr>
-          <w:rtl w:val="0"/>
-        </w:rPr>
-      </w:r>
-    </w:p>
-    <w:p>
-      <w:pPr>
-        <w:contextualSpacing w:val="0"/>
-      </w:pPr>
-      <w:r>
-        <w:rPr>
-          <w:rtl w:val="0"/>
-        </w:rPr>
-      </w:r>
-    </w:p>
-    <w:p>
-      <w:pPr>
-        <w:contextualSpacing w:val="0"/>
-      </w:pPr>
-      <w:r>
-        <w:rPr>
-          <w:rtl w:val="0"/>
-        </w:rPr>
-        <w:t xml:space="preserve">For now, it is designed for mobile users.</w:t>
-      </w:r>
-    </w:p>
-    <w:p>
-      <w:pPr>
-        <w:contextualSpacing w:val="0"/>
-      </w:pPr>
-      <w:r>
-        <w:rPr>
-          <w:rtl w:val="0"/>
-        </w:rPr>
-      </w:r>
-    </w:p>
-    <w:p>
-      <w:pPr>
-        <w:contextualSpacing w:val="0"/>
-      </w:pPr>
-      <w:r>
-        <w:rPr>
-          <w:rtl w:val="0"/>
-        </w:rPr>
-        <w:t xml:space="preserve">See link for demo:</w:t>
-      </w:r>
-    </w:p>
-    <w:p>
-      <w:pPr>
-        <w:contextualSpacing w:val="0"/>
-      </w:pPr>
-      <w:hyperlink r:id="rId6">
+        <w:rPr>
+          <w:rtl w:val="0"/>
+        </w:rPr>
+      </w:r>
+    </w:p>
+    <w:p>
+      <w:pPr>
+        <w:contextualSpacing w:val="0"/>
+      </w:pPr>
+      <w:r>
+        <w:rPr>
+          <w:color w:val="1155cc"/>
+          <w:sz w:val="20"/>
+          <w:szCs w:val="20"/>
+          <w:highlight w:val="white"/>
+          <w:u w:val="single"/>
+          <w:rtl w:val="0"/>
+        </w:rPr>
+        <w:t xml:space="preserve">https://ninjamock.com/s/JFGRF</w:t>
+      </w:r>
+      <w:r>
+        <w:rPr>
+          <w:rtl w:val="0"/>
+        </w:rPr>
+      </w:r>
+    </w:p>
+    <w:p>
+      <w:pPr>
+        <w:contextualSpacing w:val="0"/>
+      </w:pPr>
+      <w:r>
+        <w:rPr>
+          <w:rtl w:val="0"/>
+        </w:rPr>
+      </w:r>
+    </w:p>
+    <w:p>
+      <w:pPr>
+        <w:contextualSpacing w:val="0"/>
+      </w:pPr>
+      <w:r>
+        <w:rPr>
+          <w:rtl w:val="0"/>
+        </w:rPr>
+      </w:r>
+    </w:p>
+    <w:p>
+      <w:pPr>
+        <w:contextualSpacing w:val="0"/>
+      </w:pPr>
+      <w:r>
+        <w:rPr>
+          <w:rtl w:val="0"/>
+        </w:rPr>
+      </w:r>
+    </w:p>
+    <w:p>
+      <w:pPr>
+        <w:contextualSpacing w:val="0"/>
+      </w:pPr>
+      <w:r>
+        <w:rPr>
+          <w:rtl w:val="0"/>
+        </w:rPr>
+      </w:r>
+    </w:p>
+    <w:p>
+      <w:pPr>
+        <w:contextualSpacing w:val="0"/>
+      </w:pPr>
+      <w:r>
+        <w:rPr>
+          <w:rtl w:val="0"/>
+        </w:rPr>
+      </w:r>
+    </w:p>
+    <w:p>
+      <w:pPr>
+        <w:contextualSpacing w:val="0"/>
+      </w:pPr>
+      <w:r>
+        <w:rPr>
+          <w:rtl w:val="0"/>
+        </w:rPr>
+      </w:r>
+    </w:p>
+    <w:p>
+      <w:pPr>
+        <w:contextualSpacing w:val="0"/>
+      </w:pPr>
+      <w:r>
+        <w:rPr>
+          <w:rtl w:val="0"/>
+        </w:rPr>
+      </w:r>
+    </w:p>
+    <w:p>
+      <w:pPr>
+        <w:contextualSpacing w:val="0"/>
+      </w:pPr>
+      <w:r>
+        <w:rPr>
+          <w:rtl w:val="0"/>
+        </w:rPr>
+      </w:r>
+    </w:p>
+    <w:p>
+      <w:pPr>
+        <w:contextualSpacing w:val="0"/>
+      </w:pPr>
+      <w:r>
+        <w:rPr>
+          <w:rtl w:val="0"/>
+        </w:rPr>
+      </w:r>
+    </w:p>
+    <w:p>
+      <w:pPr>
+        <w:contextualSpacing w:val="0"/>
+      </w:pPr>
+      <w:r>
+        <w:rPr>
+          <w:rtl w:val="0"/>
+        </w:rPr>
+      </w:r>
+    </w:p>
+    <w:p>
+      <w:pPr>
+        <w:contextualSpacing w:val="0"/>
+      </w:pPr>
+      <w:r>
+        <w:rPr>
+          <w:rtl w:val="0"/>
+        </w:rPr>
+      </w:r>
+    </w:p>
+    <w:p>
+      <w:pPr>
+        <w:contextualSpacing w:val="0"/>
+      </w:pPr>
+      <w:r>
+        <w:rPr>
+          <w:rtl w:val="0"/>
+        </w:rPr>
+      </w:r>
+    </w:p>
+    <w:p>
+      <w:pPr>
+        <w:contextualSpacing w:val="0"/>
+      </w:pPr>
+      <w:r>
+        <w:rPr>
+          <w:rtl w:val="0"/>
+        </w:rPr>
+      </w:r>
+    </w:p>
+    <w:p>
+      <w:pPr>
+        <w:contextualSpacing w:val="0"/>
+      </w:pPr>
+      <w:r>
+        <w:rPr>
+          <w:rtl w:val="0"/>
+        </w:rPr>
+      </w:r>
+    </w:p>
+    <w:p>
+      <w:pPr>
+        <w:contextualSpacing w:val="0"/>
+      </w:pPr>
+      <w:r>
+        <w:rPr>
+          <w:rtl w:val="0"/>
+        </w:rPr>
+      </w:r>
+    </w:p>
+    <w:p>
+      <w:pPr>
+        <w:contextualSpacing w:val="0"/>
+      </w:pPr>
+      <w:r>
+        <w:rPr>
+          <w:rtl w:val="0"/>
+        </w:rPr>
+      </w:r>
+    </w:p>
+    <w:p>
+      <w:pPr>
+        <w:contextualSpacing w:val="0"/>
+      </w:pPr>
+      <w:r>
+        <w:rPr>
+          <w:rtl w:val="0"/>
+        </w:rPr>
+      </w:r>
+    </w:p>
+    <w:p>
+      <w:pPr>
+        <w:contextualSpacing w:val="0"/>
+      </w:pPr>
+      <w:r>
+        <w:rPr>
+          <w:rtl w:val="0"/>
+        </w:rPr>
+      </w:r>
+    </w:p>
+    <w:p>
+      <w:pPr>
+        <w:contextualSpacing w:val="0"/>
+      </w:pPr>
+      <w:r>
+        <w:rPr>
+          <w:rtl w:val="0"/>
+        </w:rPr>
+      </w:r>
+    </w:p>
+    <w:p>
+      <w:pPr>
+        <w:contextualSpacing w:val="0"/>
+      </w:pPr>
+      <w:r>
+        <w:rPr>
+          <w:rtl w:val="0"/>
+        </w:rPr>
+      </w:r>
+    </w:p>
+    <w:p>
+      <w:pPr>
+        <w:contextualSpacing w:val="0"/>
+      </w:pPr>
+      <w:r>
+        <w:rPr>
+          <w:rtl w:val="0"/>
+        </w:rPr>
+      </w:r>
+    </w:p>
+    <w:p>
+      <w:pPr>
+        <w:contextualSpacing w:val="0"/>
+      </w:pPr>
+      <w:r>
+        <w:rPr>
+          <w:rtl w:val="0"/>
+        </w:rPr>
+      </w:r>
+    </w:p>
+    <w:p>
+      <w:pPr>
+        <w:contextualSpacing w:val="0"/>
+      </w:pPr>
+      <w:r>
+        <w:rPr>
+          <w:rtl w:val="0"/>
+        </w:rPr>
+      </w:r>
+    </w:p>
+    <w:p>
+      <w:pPr>
+        <w:contextualSpacing w:val="0"/>
+      </w:pPr>
+      <w:r>
+        <w:rPr>
+          <w:rtl w:val="0"/>
+        </w:rPr>
+      </w:r>
+    </w:p>
+    <w:p>
+      <w:pPr>
+        <w:contextualSpacing w:val="0"/>
+      </w:pPr>
+      <w:r>
+        <w:rPr>
+          <w:rtl w:val="0"/>
+        </w:rPr>
+      </w:r>
+    </w:p>
+    <w:p>
+      <w:pPr>
+        <w:contextualSpacing w:val="0"/>
+      </w:pPr>
+      <w:r>
+        <w:rPr>
+          <w:rtl w:val="0"/>
+        </w:rPr>
+      </w:r>
+    </w:p>
+    <w:p>
+      <w:pPr>
+        <w:contextualSpacing w:val="0"/>
+      </w:pPr>
+      <w:r>
+        <w:rPr>
+          <w:rtl w:val="0"/>
+        </w:rPr>
+      </w:r>
+    </w:p>
+    <w:p>
+      <w:pPr>
+        <w:contextualSpacing w:val="0"/>
+      </w:pPr>
+      <w:r>
+        <w:rPr>
+          <w:rtl w:val="0"/>
+        </w:rPr>
+      </w:r>
+    </w:p>
+    <w:p>
+      <w:pPr>
+        <w:contextualSpacing w:val="0"/>
+      </w:pPr>
+      <w:r>
+        <w:rPr>
+          <w:rtl w:val="0"/>
+        </w:rPr>
+      </w:r>
+    </w:p>
+    <w:p>
+      <w:pPr>
+        <w:contextualSpacing w:val="0"/>
+      </w:pPr>
+      <w:r>
+        <w:rPr>
+          <w:rtl w:val="0"/>
+        </w:rPr>
+      </w:r>
+    </w:p>
+    <w:p>
+      <w:pPr>
+        <w:contextualSpacing w:val="0"/>
+      </w:pPr>
+      <w:r>
+        <w:rPr>
+          <w:rtl w:val="0"/>
+        </w:rPr>
+      </w:r>
+    </w:p>
+    <w:p>
+      <w:pPr>
+        <w:contextualSpacing w:val="0"/>
+      </w:pPr>
+      <w:r>
+        <w:rPr>
+          <w:rtl w:val="0"/>
+        </w:rPr>
+      </w:r>
+    </w:p>
+    <w:p>
+      <w:pPr>
+        <w:contextualSpacing w:val="0"/>
+      </w:pPr>
+      <w:r>
+        <w:rPr>
+          <w:rtl w:val="0"/>
+        </w:rPr>
+      </w:r>
+    </w:p>
+    <w:p>
+      <w:pPr>
+        <w:contextualSpacing w:val="0"/>
+      </w:pPr>
+      <w:r>
+        <w:rPr>
+          <w:rtl w:val="0"/>
+        </w:rPr>
+      </w:r>
+    </w:p>
+    <w:p>
+      <w:pPr>
+        <w:contextualSpacing w:val="0"/>
+      </w:pPr>
+      <w:r>
+        <w:rPr>
+          <w:rtl w:val="0"/>
+        </w:rPr>
+      </w:r>
+    </w:p>
+    <w:p>
+      <w:pPr>
+        <w:contextualSpacing w:val="0"/>
+      </w:pPr>
+      <w:r>
+        <w:rPr>
+          <w:rtl w:val="0"/>
+        </w:rPr>
+      </w:r>
+    </w:p>
+    <w:p>
+      <w:pPr>
+        <w:contextualSpacing w:val="0"/>
+      </w:pPr>
+      <w:r>
+        <w:rPr>
+          <w:rtl w:val="0"/>
+        </w:rPr>
+      </w:r>
+    </w:p>
+    <w:p>
+      <w:pPr>
+        <w:contextualSpacing w:val="0"/>
+      </w:pPr>
+      <w:r>
+        <w:rPr>
+          <w:rtl w:val="0"/>
+        </w:rPr>
+      </w:r>
+    </w:p>
+    <w:p>
+      <w:pPr>
+        <w:contextualSpacing w:val="0"/>
+      </w:pPr>
+      <w:r>
+        <w:rPr>
+          <w:rtl w:val="0"/>
+        </w:rPr>
+      </w:r>
+    </w:p>
+    <w:p>
+      <w:pPr>
+        <w:contextualSpacing w:val="0"/>
+      </w:pPr>
+      <w:bookmarkStart w:colFirst="0" w:colLast="0" w:name="l1kbrbc25hub" w:id="6"/>
+      <w:bookmarkEnd w:id="6"/>
+      <w:r>
+        <w:rPr>
+          <w:rFonts w:ascii="Impact" w:cs="Impact" w:eastAsia="Impact" w:hAnsi="Impact"/>
+          <w:sz w:val="36"/>
+          <w:szCs w:val="36"/>
+          <w:u w:val="single"/>
+          <w:rtl w:val="0"/>
+        </w:rPr>
+        <w:t xml:space="preserve">Datastore Model Object Schema</w:t>
+      </w:r>
+      <w:r>
+        <w:rPr>
+          <w:rtl w:val="0"/>
+        </w:rPr>
+      </w:r>
+    </w:p>
+    <w:p>
+      <w:pPr>
+        <w:contextualSpacing w:val="0"/>
+      </w:pPr>
+      <w:r>
+        <w:rPr>
+          <w:rtl w:val="0"/>
+        </w:rPr>
+      </w:r>
+    </w:p>
+    <w:p>
+      <w:pPr>
+        <w:contextualSpacing w:val="0"/>
+      </w:pPr>
+      <w:hyperlink r:id="rId5">
         <w:r>
           <w:rPr>
             <w:color w:val="1155cc"/>
             <w:u w:val="single"/>
             <w:rtl w:val="0"/>
           </w:rPr>
-          <w:t xml:space="preserve">https://www.fluidui.com/editor/live/preview/p_OWXc5tqERJaTsIrNOSCyeo2BhAKtIyN6.1474329844070</w:t>
+          <w:t xml:space="preserve">https://docs.google.com/drawings/d/1Abq9V1tMicBEEy6FgSEsNeEnDKcOE67SCNObWENJ5HU/edit?usp=sharing</w:t>
         </w:r>
       </w:hyperlink>
       <w:r>
@@ -1869,10 +2258,551 @@
         </w:rPr>
       </w:r>
     </w:p>
+    <w:p>
+      <w:pPr>
+        <w:contextualSpacing w:val="0"/>
+      </w:pPr>
+      <w:r>
+        <w:rPr>
+          <w:rtl w:val="0"/>
+        </w:rPr>
+      </w:r>
+    </w:p>
+    <w:p>
+      <w:pPr>
+        <w:contextualSpacing w:val="0"/>
+      </w:pPr>
+      <w:r>
+        <w:rPr>
+          <w:rtl w:val="0"/>
+        </w:rPr>
+      </w:r>
+    </w:p>
+    <w:p>
+      <w:pPr>
+        <w:contextualSpacing w:val="0"/>
+      </w:pPr>
+      <w:r>
+        <w:rPr>
+          <w:rtl w:val="0"/>
+        </w:rPr>
+      </w:r>
+    </w:p>
+    <w:p>
+      <w:pPr>
+        <w:contextualSpacing w:val="0"/>
+      </w:pPr>
+      <w:r>
+        <w:rPr>
+          <w:rtl w:val="0"/>
+        </w:rPr>
+      </w:r>
+    </w:p>
+    <w:p>
+      <w:pPr>
+        <w:contextualSpacing w:val="0"/>
+      </w:pPr>
+      <w:r>
+        <w:rPr>
+          <w:rtl w:val="0"/>
+        </w:rPr>
+      </w:r>
+    </w:p>
+    <w:p>
+      <w:pPr>
+        <w:contextualSpacing w:val="0"/>
+      </w:pPr>
+      <w:r>
+        <w:rPr>
+          <w:rtl w:val="0"/>
+        </w:rPr>
+      </w:r>
+    </w:p>
+    <w:p>
+      <w:pPr>
+        <w:contextualSpacing w:val="0"/>
+      </w:pPr>
+      <w:r>
+        <w:rPr>
+          <w:rtl w:val="0"/>
+        </w:rPr>
+      </w:r>
+    </w:p>
+    <w:p>
+      <w:pPr>
+        <w:contextualSpacing w:val="0"/>
+      </w:pPr>
+      <w:r>
+        <w:rPr>
+          <w:rtl w:val="0"/>
+        </w:rPr>
+      </w:r>
+    </w:p>
+    <w:p>
+      <w:pPr>
+        <w:contextualSpacing w:val="0"/>
+      </w:pPr>
+      <w:r>
+        <w:rPr>
+          <w:rtl w:val="0"/>
+        </w:rPr>
+      </w:r>
+    </w:p>
+    <w:p>
+      <w:pPr>
+        <w:contextualSpacing w:val="0"/>
+      </w:pPr>
+      <w:r>
+        <w:rPr>
+          <w:rtl w:val="0"/>
+        </w:rPr>
+      </w:r>
+    </w:p>
+    <w:p>
+      <w:pPr>
+        <w:contextualSpacing w:val="0"/>
+      </w:pPr>
+      <w:r>
+        <w:rPr>
+          <w:rtl w:val="0"/>
+        </w:rPr>
+      </w:r>
+    </w:p>
+    <w:p>
+      <w:pPr>
+        <w:contextualSpacing w:val="0"/>
+      </w:pPr>
+      <w:r>
+        <w:rPr>
+          <w:rtl w:val="0"/>
+        </w:rPr>
+      </w:r>
+    </w:p>
+    <w:p>
+      <w:pPr>
+        <w:contextualSpacing w:val="0"/>
+      </w:pPr>
+      <w:r>
+        <w:rPr>
+          <w:rtl w:val="0"/>
+        </w:rPr>
+      </w:r>
+    </w:p>
+    <w:p>
+      <w:pPr>
+        <w:contextualSpacing w:val="0"/>
+      </w:pPr>
+      <w:r>
+        <w:rPr>
+          <w:rtl w:val="0"/>
+        </w:rPr>
+      </w:r>
+    </w:p>
+    <w:p>
+      <w:pPr>
+        <w:contextualSpacing w:val="0"/>
+      </w:pPr>
+      <w:r>
+        <w:rPr>
+          <w:rtl w:val="0"/>
+        </w:rPr>
+      </w:r>
+    </w:p>
+    <w:p>
+      <w:pPr>
+        <w:contextualSpacing w:val="0"/>
+      </w:pPr>
+      <w:r>
+        <w:rPr>
+          <w:rtl w:val="0"/>
+        </w:rPr>
+      </w:r>
+    </w:p>
+    <w:p>
+      <w:pPr>
+        <w:contextualSpacing w:val="0"/>
+      </w:pPr>
+      <w:r>
+        <w:rPr>
+          <w:rtl w:val="0"/>
+        </w:rPr>
+      </w:r>
+    </w:p>
+    <w:p>
+      <w:pPr>
+        <w:contextualSpacing w:val="0"/>
+      </w:pPr>
+      <w:r>
+        <w:rPr>
+          <w:rtl w:val="0"/>
+        </w:rPr>
+      </w:r>
+    </w:p>
+    <w:p>
+      <w:pPr>
+        <w:contextualSpacing w:val="0"/>
+      </w:pPr>
+      <w:r>
+        <w:rPr>
+          <w:rtl w:val="0"/>
+        </w:rPr>
+      </w:r>
+    </w:p>
+    <w:p>
+      <w:pPr>
+        <w:contextualSpacing w:val="0"/>
+      </w:pPr>
+      <w:r>
+        <w:rPr>
+          <w:rtl w:val="0"/>
+        </w:rPr>
+      </w:r>
+    </w:p>
+    <w:p>
+      <w:pPr>
+        <w:contextualSpacing w:val="0"/>
+      </w:pPr>
+      <w:r>
+        <w:rPr>
+          <w:rtl w:val="0"/>
+        </w:rPr>
+      </w:r>
+    </w:p>
+    <w:p>
+      <w:pPr>
+        <w:contextualSpacing w:val="0"/>
+      </w:pPr>
+      <w:r>
+        <w:rPr>
+          <w:rtl w:val="0"/>
+        </w:rPr>
+      </w:r>
+    </w:p>
+    <w:p>
+      <w:pPr>
+        <w:contextualSpacing w:val="0"/>
+      </w:pPr>
+      <w:r>
+        <w:rPr>
+          <w:rtl w:val="0"/>
+        </w:rPr>
+      </w:r>
+    </w:p>
+    <w:p>
+      <w:pPr>
+        <w:contextualSpacing w:val="0"/>
+      </w:pPr>
+      <w:r>
+        <w:rPr>
+          <w:rtl w:val="0"/>
+        </w:rPr>
+      </w:r>
+    </w:p>
+    <w:p>
+      <w:pPr>
+        <w:contextualSpacing w:val="0"/>
+      </w:pPr>
+      <w:r>
+        <w:rPr>
+          <w:rtl w:val="0"/>
+        </w:rPr>
+      </w:r>
+    </w:p>
+    <w:p>
+      <w:pPr>
+        <w:contextualSpacing w:val="0"/>
+      </w:pPr>
+      <w:r>
+        <w:rPr>
+          <w:rtl w:val="0"/>
+        </w:rPr>
+      </w:r>
+    </w:p>
+    <w:p>
+      <w:pPr>
+        <w:contextualSpacing w:val="0"/>
+      </w:pPr>
+      <w:r>
+        <w:rPr>
+          <w:rtl w:val="0"/>
+        </w:rPr>
+      </w:r>
+    </w:p>
+    <w:p>
+      <w:pPr>
+        <w:contextualSpacing w:val="0"/>
+      </w:pPr>
+      <w:r>
+        <w:rPr>
+          <w:rtl w:val="0"/>
+        </w:rPr>
+      </w:r>
+    </w:p>
+    <w:p>
+      <w:pPr>
+        <w:contextualSpacing w:val="0"/>
+      </w:pPr>
+      <w:r>
+        <w:rPr>
+          <w:rtl w:val="0"/>
+        </w:rPr>
+      </w:r>
+    </w:p>
+    <w:p>
+      <w:pPr>
+        <w:contextualSpacing w:val="0"/>
+      </w:pPr>
+      <w:r>
+        <w:rPr>
+          <w:rtl w:val="0"/>
+        </w:rPr>
+      </w:r>
+    </w:p>
+    <w:p>
+      <w:pPr>
+        <w:contextualSpacing w:val="0"/>
+      </w:pPr>
+      <w:r>
+        <w:rPr>
+          <w:rtl w:val="0"/>
+        </w:rPr>
+      </w:r>
+    </w:p>
+    <w:p>
+      <w:pPr>
+        <w:contextualSpacing w:val="0"/>
+      </w:pPr>
+      <w:r>
+        <w:rPr>
+          <w:rtl w:val="0"/>
+        </w:rPr>
+      </w:r>
+    </w:p>
+    <w:p>
+      <w:pPr>
+        <w:contextualSpacing w:val="0"/>
+      </w:pPr>
+      <w:r>
+        <w:rPr>
+          <w:rtl w:val="0"/>
+        </w:rPr>
+      </w:r>
+    </w:p>
+    <w:p>
+      <w:pPr>
+        <w:contextualSpacing w:val="0"/>
+      </w:pPr>
+      <w:r>
+        <w:rPr>
+          <w:rtl w:val="0"/>
+        </w:rPr>
+      </w:r>
+    </w:p>
+    <w:p>
+      <w:pPr>
+        <w:contextualSpacing w:val="0"/>
+      </w:pPr>
+      <w:r>
+        <w:rPr>
+          <w:rtl w:val="0"/>
+        </w:rPr>
+      </w:r>
+    </w:p>
+    <w:p>
+      <w:pPr>
+        <w:contextualSpacing w:val="0"/>
+      </w:pPr>
+      <w:bookmarkStart w:colFirst="0" w:colLast="0" w:name="5ha8fdhllxnr" w:id="7"/>
+      <w:bookmarkEnd w:id="7"/>
+      <w:r>
+        <w:rPr>
+          <w:rFonts w:ascii="Impact" w:cs="Impact" w:eastAsia="Impact" w:hAnsi="Impact"/>
+          <w:sz w:val="36"/>
+          <w:szCs w:val="36"/>
+          <w:u w:val="single"/>
+          <w:rtl w:val="0"/>
+        </w:rPr>
+        <w:t xml:space="preserve">User Stories</w:t>
+      </w:r>
+    </w:p>
+    <w:p>
+      <w:pPr>
+        <w:contextualSpacing w:val="0"/>
+      </w:pPr>
+      <w:r>
+        <w:rPr>
+          <w:rtl w:val="0"/>
+        </w:rPr>
+      </w:r>
+    </w:p>
+    <w:p>
+      <w:pPr>
+        <w:numPr>
+          <w:ilvl w:val="0"/>
+          <w:numId w:val="3"/>
+        </w:numPr>
+        <w:ind w:left="720" w:hanging="360"/>
+        <w:contextualSpacing w:val="1"/>
+        <w:rPr>
+          <w:rFonts w:ascii="Times New Roman" w:cs="Times New Roman" w:eastAsia="Times New Roman" w:hAnsi="Times New Roman"/>
+          <w:sz w:val="24"/>
+          <w:szCs w:val="24"/>
+        </w:rPr>
+      </w:pPr>
+      <w:r>
+        <w:rPr>
+          <w:rtl w:val="0"/>
+        </w:rPr>
+        <w:t xml:space="preserve">When the user gets to the main page, the system provides login to user through only rose username and password.</w:t>
+      </w:r>
+    </w:p>
+    <w:p>
+      <w:pPr>
+        <w:numPr>
+          <w:ilvl w:val="0"/>
+          <w:numId w:val="3"/>
+        </w:numPr>
+        <w:ind w:left="720" w:hanging="360"/>
+        <w:contextualSpacing w:val="1"/>
+        <w:rPr>
+          <w:u w:val="none"/>
+        </w:rPr>
+      </w:pPr>
+      <w:r>
+        <w:rPr>
+          <w:rtl w:val="0"/>
+        </w:rPr>
+        <w:t xml:space="preserve">After the user logs in, the system provides options to the user to choose to be a driver or passenger.</w:t>
+      </w:r>
+    </w:p>
+    <w:p>
+      <w:pPr>
+        <w:numPr>
+          <w:ilvl w:val="0"/>
+          <w:numId w:val="3"/>
+        </w:numPr>
+        <w:ind w:left="720" w:hanging="360"/>
+        <w:contextualSpacing w:val="1"/>
+        <w:rPr>
+          <w:u w:val="none"/>
+        </w:rPr>
+      </w:pPr>
+      <w:r>
+        <w:rPr>
+          <w:rtl w:val="0"/>
+        </w:rPr>
+        <w:t xml:space="preserve">After the user has identified their role, the system provides options to see a list of upcoming trips or history or to find available trip or to create a new trip.</w:t>
+      </w:r>
+    </w:p>
+    <w:p>
+      <w:pPr>
+        <w:numPr>
+          <w:ilvl w:val="0"/>
+          <w:numId w:val="3"/>
+        </w:numPr>
+        <w:ind w:left="720" w:hanging="360"/>
+        <w:contextualSpacing w:val="1"/>
+        <w:rPr>
+          <w:u w:val="none"/>
+        </w:rPr>
+      </w:pPr>
+      <w:r>
+        <w:rPr>
+          <w:rtl w:val="0"/>
+        </w:rPr>
+        <w:t xml:space="preserve">When the user clicks on an available trip on the list, the system displays the information about that specific trip.</w:t>
+      </w:r>
+    </w:p>
+    <w:p>
+      <w:pPr>
+        <w:numPr>
+          <w:ilvl w:val="0"/>
+          <w:numId w:val="3"/>
+        </w:numPr>
+        <w:ind w:left="720" w:hanging="360"/>
+        <w:contextualSpacing w:val="1"/>
+        <w:rPr>
+          <w:u w:val="none"/>
+        </w:rPr>
+      </w:pPr>
+      <w:r>
+        <w:rPr>
+          <w:rtl w:val="0"/>
+        </w:rPr>
+        <w:t xml:space="preserve">When the user sees a list of available trips, the system provides an option to become the selected role for every trip.</w:t>
+      </w:r>
+    </w:p>
+    <w:p>
+      <w:pPr>
+        <w:numPr>
+          <w:ilvl w:val="0"/>
+          <w:numId w:val="3"/>
+        </w:numPr>
+        <w:ind w:left="720" w:hanging="360"/>
+        <w:contextualSpacing w:val="1"/>
+        <w:rPr>
+          <w:u w:val="none"/>
+        </w:rPr>
+      </w:pPr>
+      <w:r>
+        <w:rPr>
+          <w:rtl w:val="0"/>
+        </w:rPr>
+        <w:t xml:space="preserve">When the user selects a trip in his/her upcoming trips, the system provides options to edit the information of that trip or to cancel the trip.</w:t>
+      </w:r>
+    </w:p>
+    <w:p>
+      <w:pPr>
+        <w:numPr>
+          <w:ilvl w:val="0"/>
+          <w:numId w:val="3"/>
+        </w:numPr>
+        <w:ind w:left="720" w:hanging="360"/>
+        <w:contextualSpacing w:val="1"/>
+        <w:rPr>
+          <w:u w:val="none"/>
+        </w:rPr>
+      </w:pPr>
+      <w:r>
+        <w:rPr>
+          <w:rtl w:val="0"/>
+        </w:rPr>
+        <w:t xml:space="preserve">When the user creates a new trip, the system provides options for user to enter time, origin, destination, suggested price for that trip.</w:t>
+      </w:r>
+    </w:p>
+    <w:p>
+      <w:pPr>
+        <w:numPr>
+          <w:ilvl w:val="0"/>
+          <w:numId w:val="3"/>
+        </w:numPr>
+        <w:ind w:left="720" w:hanging="360"/>
+        <w:contextualSpacing w:val="1"/>
+        <w:rPr>
+          <w:u w:val="none"/>
+        </w:rPr>
+      </w:pPr>
+      <w:r>
+        <w:rPr>
+          <w:rtl w:val="0"/>
+        </w:rPr>
+        <w:t xml:space="preserve">When the user wants to contact the driver or the passenger depending on the user’s role, the system provides option to dial or send text message on the page of trip detail.</w:t>
+      </w:r>
+    </w:p>
+    <w:p>
+      <w:pPr>
+        <w:contextualSpacing w:val="0"/>
+      </w:pPr>
+      <w:r>
+        <w:rPr>
+          <w:rtl w:val="0"/>
+        </w:rPr>
+      </w:r>
+    </w:p>
     <w:sectPr>
-      <w:headerReference r:id="rId7" w:type="default"/>
-      <w:headerReference r:id="rId8" w:type="first"/>
-      <w:footerReference r:id="rId9" w:type="first"/>
+      <w:headerReference r:id="rId6" w:type="default"/>
+      <w:headerReference r:id="rId7" w:type="first"/>
+      <w:footerReference r:id="rId8" w:type="first"/>
       <w:pgSz w:h="15840" w:w="12240"/>
       <w:pgMar w:bottom="1440" w:top="1440" w:left="1440" w:right="1440"/>
       <w:pgNumType w:start="0"/>
@@ -2181,11 +3111,124 @@
       </w:rPr>
     </w:lvl>
   </w:abstractNum>
+  <w:abstractNum w:abstractNumId="3">
+    <w:lvl w:ilvl="0">
+      <w:start w:val="1"/>
+      <w:numFmt w:val="bullet"/>
+      <w:lvlText w:val="-"/>
+      <w:lvlJc w:val="left"/>
+      <w:pPr>
+        <w:ind w:left="720" w:firstLine="360"/>
+      </w:pPr>
+      <w:rPr>
+        <w:u w:val="none"/>
+      </w:rPr>
+    </w:lvl>
+    <w:lvl w:ilvl="1">
+      <w:start w:val="1"/>
+      <w:numFmt w:val="bullet"/>
+      <w:lvlText w:val="-"/>
+      <w:lvlJc w:val="left"/>
+      <w:pPr>
+        <w:ind w:left="1440" w:firstLine="1080"/>
+      </w:pPr>
+      <w:rPr>
+        <w:u w:val="none"/>
+      </w:rPr>
+    </w:lvl>
+    <w:lvl w:ilvl="2">
+      <w:start w:val="1"/>
+      <w:numFmt w:val="bullet"/>
+      <w:lvlText w:val="-"/>
+      <w:lvlJc w:val="left"/>
+      <w:pPr>
+        <w:ind w:left="2160" w:firstLine="1800"/>
+      </w:pPr>
+      <w:rPr>
+        <w:u w:val="none"/>
+      </w:rPr>
+    </w:lvl>
+    <w:lvl w:ilvl="3">
+      <w:start w:val="1"/>
+      <w:numFmt w:val="bullet"/>
+      <w:lvlText w:val="-"/>
+      <w:lvlJc w:val="left"/>
+      <w:pPr>
+        <w:ind w:left="2880" w:firstLine="2520"/>
+      </w:pPr>
+      <w:rPr>
+        <w:u w:val="none"/>
+      </w:rPr>
+    </w:lvl>
+    <w:lvl w:ilvl="4">
+      <w:start w:val="1"/>
+      <w:numFmt w:val="bullet"/>
+      <w:lvlText w:val="-"/>
+      <w:lvlJc w:val="left"/>
+      <w:pPr>
+        <w:ind w:left="3600" w:firstLine="3240"/>
+      </w:pPr>
+      <w:rPr>
+        <w:u w:val="none"/>
+      </w:rPr>
+    </w:lvl>
+    <w:lvl w:ilvl="5">
+      <w:start w:val="1"/>
+      <w:numFmt w:val="bullet"/>
+      <w:lvlText w:val="-"/>
+      <w:lvlJc w:val="left"/>
+      <w:pPr>
+        <w:ind w:left="4320" w:firstLine="3960"/>
+      </w:pPr>
+      <w:rPr>
+        <w:u w:val="none"/>
+      </w:rPr>
+    </w:lvl>
+    <w:lvl w:ilvl="6">
+      <w:start w:val="1"/>
+      <w:numFmt w:val="bullet"/>
+      <w:lvlText w:val="-"/>
+      <w:lvlJc w:val="left"/>
+      <w:pPr>
+        <w:ind w:left="5040" w:firstLine="4680"/>
+      </w:pPr>
+      <w:rPr>
+        <w:u w:val="none"/>
+      </w:rPr>
+    </w:lvl>
+    <w:lvl w:ilvl="7">
+      <w:start w:val="1"/>
+      <w:numFmt w:val="bullet"/>
+      <w:lvlText w:val="-"/>
+      <w:lvlJc w:val="left"/>
+      <w:pPr>
+        <w:ind w:left="5760" w:firstLine="5400"/>
+      </w:pPr>
+      <w:rPr>
+        <w:u w:val="none"/>
+      </w:rPr>
+    </w:lvl>
+    <w:lvl w:ilvl="8">
+      <w:start w:val="1"/>
+      <w:numFmt w:val="bullet"/>
+      <w:lvlText w:val="-"/>
+      <w:lvlJc w:val="left"/>
+      <w:pPr>
+        <w:ind w:left="6480" w:firstLine="6120"/>
+      </w:pPr>
+      <w:rPr>
+        <w:u w:val="none"/>
+      </w:rPr>
+    </w:lvl>
+  </w:abstractNum>
   <w:num w:numId="1">
     <w:abstractNumId w:val="1"/>
   </w:num>
   <w:num w:numId="2">
     <w:abstractNumId w:val="2"/>
+  </w:num>
+  <w:num w:numId="3">
+    <w:abstractNumId w:val="3"/>
   </w:num>
 </w:numbering>
 </file>

</xml_diff>